<commit_message>
fartek hoce commit ojoj
</commit_message>
<xml_diff>
--- a/5  one cost championov.docx
+++ b/5  one cost championov.docx
@@ -4,32 +4,100 @@
   <w:body>
     <w:p>
       <w:r>
-        <w:t>5  one cost championov</w:t>
-      </w:r>
+        <w:t xml:space="preserve">5  one </w:t>
+      </w:r>
+      <w:proofErr w:type="spellStart"/>
+      <w:r>
+        <w:t>cost</w:t>
+      </w:r>
+      <w:proofErr w:type="spellEnd"/>
+      <w:r>
+        <w:t xml:space="preserve"> </w:t>
+      </w:r>
+      <w:proofErr w:type="spellStart"/>
+      <w:r>
+        <w:t>championov</w:t>
+      </w:r>
+      <w:proofErr w:type="spellEnd"/>
       <w:r>
         <w:t>: beli</w:t>
       </w:r>
     </w:p>
     <w:p>
       <w:r>
-        <w:t>4  two cost championov</w:t>
-      </w:r>
+        <w:t xml:space="preserve">4  </w:t>
+      </w:r>
+      <w:proofErr w:type="spellStart"/>
+      <w:r>
+        <w:t>two</w:t>
+      </w:r>
+      <w:proofErr w:type="spellEnd"/>
+      <w:r>
+        <w:t xml:space="preserve"> </w:t>
+      </w:r>
+      <w:proofErr w:type="spellStart"/>
+      <w:r>
+        <w:t>cost</w:t>
+      </w:r>
+      <w:proofErr w:type="spellEnd"/>
+      <w:r>
+        <w:t xml:space="preserve"> </w:t>
+      </w:r>
+      <w:proofErr w:type="spellStart"/>
+      <w:r>
+        <w:t>championov</w:t>
+      </w:r>
+      <w:proofErr w:type="spellEnd"/>
       <w:r>
         <w:t>: zeleni</w:t>
       </w:r>
     </w:p>
     <w:p>
       <w:r>
-        <w:t>3 three cost champions</w:t>
-      </w:r>
+        <w:t xml:space="preserve">3 </w:t>
+      </w:r>
+      <w:proofErr w:type="spellStart"/>
+      <w:r>
+        <w:t>three</w:t>
+      </w:r>
+      <w:proofErr w:type="spellEnd"/>
+      <w:r>
+        <w:t xml:space="preserve"> </w:t>
+      </w:r>
+      <w:proofErr w:type="spellStart"/>
+      <w:r>
+        <w:t>cost</w:t>
+      </w:r>
+      <w:proofErr w:type="spellEnd"/>
+      <w:r>
+        <w:t xml:space="preserve"> </w:t>
+      </w:r>
+      <w:proofErr w:type="spellStart"/>
+      <w:r>
+        <w:t>champions</w:t>
+      </w:r>
+      <w:proofErr w:type="spellEnd"/>
       <w:r>
         <w:t>: modri</w:t>
       </w:r>
     </w:p>
     <w:p>
       <w:r>
-        <w:t>3 4 cost champions</w:t>
-      </w:r>
+        <w:t xml:space="preserve">3 4 </w:t>
+      </w:r>
+      <w:proofErr w:type="spellStart"/>
+      <w:r>
+        <w:t>cost</w:t>
+      </w:r>
+      <w:proofErr w:type="spellEnd"/>
+      <w:r>
+        <w:t xml:space="preserve"> </w:t>
+      </w:r>
+      <w:proofErr w:type="spellStart"/>
+      <w:r>
+        <w:t>champions</w:t>
+      </w:r>
+      <w:proofErr w:type="spellEnd"/>
       <w:r>
         <w:t>: vijolični</w:t>
       </w:r>
@@ -39,15 +107,33 @@
         <w:t>5</w:t>
       </w:r>
       <w:r>
-        <w:t xml:space="preserve"> 5 cost champions</w:t>
-      </w:r>
+        <w:t xml:space="preserve"> 5 </w:t>
+      </w:r>
+      <w:proofErr w:type="spellStart"/>
+      <w:r>
+        <w:t>cost</w:t>
+      </w:r>
+      <w:proofErr w:type="spellEnd"/>
+      <w:r>
+        <w:t xml:space="preserve"> </w:t>
+      </w:r>
+      <w:proofErr w:type="spellStart"/>
+      <w:r>
+        <w:t>champions</w:t>
+      </w:r>
+      <w:proofErr w:type="spellEnd"/>
       <w:r>
         <w:t>: zlati</w:t>
       </w:r>
     </w:p>
     <w:p>
-      <w:r>
-        <w:t xml:space="preserve">Class: </w:t>
+      <w:proofErr w:type="spellStart"/>
+      <w:r>
+        <w:t>Class</w:t>
+      </w:r>
+      <w:proofErr w:type="spellEnd"/>
+      <w:r>
+        <w:t xml:space="preserve">: </w:t>
       </w:r>
     </w:p>
     <w:p>
@@ -82,8 +168,13 @@
           <w:numId w:val="1"/>
         </w:numPr>
       </w:pPr>
-      <w:r>
-        <w:t>Knight  - kvadrat</w:t>
+      <w:proofErr w:type="spellStart"/>
+      <w:r>
+        <w:t>Knight</w:t>
+      </w:r>
+      <w:proofErr w:type="spellEnd"/>
+      <w:r>
+        <w:t xml:space="preserve">  - kvadrat</w:t>
       </w:r>
     </w:p>
     <w:p>
@@ -94,8 +185,13 @@
           <w:numId w:val="1"/>
         </w:numPr>
       </w:pPr>
-      <w:r>
-        <w:t>Sniper - stožec</w:t>
+      <w:proofErr w:type="spellStart"/>
+      <w:r>
+        <w:t>Sniper</w:t>
+      </w:r>
+      <w:proofErr w:type="spellEnd"/>
+      <w:r>
+        <w:t xml:space="preserve"> - stožec</w:t>
       </w:r>
     </w:p>
     <w:p>
@@ -106,13 +202,23 @@
           <w:numId w:val="1"/>
         </w:numPr>
       </w:pPr>
-      <w:r>
-        <w:t>Healer - krogla</w:t>
-      </w:r>
-    </w:p>
-    <w:p>
-      <w:r>
-        <w:t xml:space="preserve">Trait: </w:t>
+      <w:proofErr w:type="spellStart"/>
+      <w:r>
+        <w:t>Healer</w:t>
+      </w:r>
+      <w:proofErr w:type="spellEnd"/>
+      <w:r>
+        <w:t xml:space="preserve"> - krogla</w:t>
+      </w:r>
+    </w:p>
+    <w:p>
+      <w:proofErr w:type="spellStart"/>
+      <w:r>
+        <w:t>Trait</w:t>
+      </w:r>
+      <w:proofErr w:type="spellEnd"/>
+      <w:r>
+        <w:t xml:space="preserve">: </w:t>
       </w:r>
     </w:p>
     <w:p>
@@ -123,12 +229,27 @@
           <w:numId w:val="3"/>
         </w:numPr>
       </w:pPr>
-      <w:r>
-        <w:t>Ember – sunfirecape</w:t>
-      </w:r>
-      <w:r>
-        <w:t xml:space="preserve"> – red/orange</w:t>
-      </w:r>
+      <w:proofErr w:type="spellStart"/>
+      <w:r>
+        <w:t>Ember</w:t>
+      </w:r>
+      <w:proofErr w:type="spellEnd"/>
+      <w:r>
+        <w:t xml:space="preserve"> – </w:t>
+      </w:r>
+      <w:proofErr w:type="spellStart"/>
+      <w:r>
+        <w:t>sunfirecape</w:t>
+      </w:r>
+      <w:proofErr w:type="spellEnd"/>
+      <w:r>
+        <w:t xml:space="preserve"> – red/</w:t>
+      </w:r>
+      <w:proofErr w:type="spellStart"/>
+      <w:r>
+        <w:t>orange</w:t>
+      </w:r>
+      <w:proofErr w:type="spellEnd"/>
     </w:p>
     <w:p>
       <w:pPr>
@@ -138,12 +259,51 @@
           <w:numId w:val="3"/>
         </w:numPr>
       </w:pPr>
-      <w:r>
-        <w:t>Frost – frozen heart</w:t>
-      </w:r>
-      <w:r>
-        <w:t xml:space="preserve"> –  ice blue/navy blue</w:t>
-      </w:r>
+      <w:proofErr w:type="spellStart"/>
+      <w:r>
+        <w:t>Frost</w:t>
+      </w:r>
+      <w:proofErr w:type="spellEnd"/>
+      <w:r>
+        <w:t xml:space="preserve"> – </w:t>
+      </w:r>
+      <w:proofErr w:type="spellStart"/>
+      <w:r>
+        <w:t>frozen</w:t>
+      </w:r>
+      <w:proofErr w:type="spellEnd"/>
+      <w:r>
+        <w:t xml:space="preserve"> </w:t>
+      </w:r>
+      <w:proofErr w:type="spellStart"/>
+      <w:r>
+        <w:t>heart</w:t>
+      </w:r>
+      <w:proofErr w:type="spellEnd"/>
+      <w:r>
+        <w:t xml:space="preserve"> –  ice </w:t>
+      </w:r>
+      <w:proofErr w:type="spellStart"/>
+      <w:r>
+        <w:t>blue</w:t>
+      </w:r>
+      <w:proofErr w:type="spellEnd"/>
+      <w:r>
+        <w:t>/</w:t>
+      </w:r>
+      <w:proofErr w:type="spellStart"/>
+      <w:r>
+        <w:t>navy</w:t>
+      </w:r>
+      <w:proofErr w:type="spellEnd"/>
+      <w:r>
+        <w:t xml:space="preserve"> </w:t>
+      </w:r>
+      <w:proofErr w:type="spellStart"/>
+      <w:r>
+        <w:t>blue</w:t>
+      </w:r>
+      <w:proofErr w:type="spellEnd"/>
     </w:p>
     <w:p>
       <w:pPr>
@@ -153,12 +313,46 @@
           <w:numId w:val="3"/>
         </w:numPr>
       </w:pPr>
-      <w:r>
-        <w:t>Steel – bunus armor celem teamu</w:t>
-      </w:r>
-      <w:r>
-        <w:t xml:space="preserve">  silver/white</w:t>
-      </w:r>
+      <w:proofErr w:type="spellStart"/>
+      <w:r>
+        <w:t>Steel</w:t>
+      </w:r>
+      <w:proofErr w:type="spellEnd"/>
+      <w:r>
+        <w:t xml:space="preserve"> – </w:t>
+      </w:r>
+      <w:proofErr w:type="spellStart"/>
+      <w:r>
+        <w:t>bunus</w:t>
+      </w:r>
+      <w:proofErr w:type="spellEnd"/>
+      <w:r>
+        <w:t xml:space="preserve"> </w:t>
+      </w:r>
+      <w:proofErr w:type="spellStart"/>
+      <w:r>
+        <w:t>armor</w:t>
+      </w:r>
+      <w:proofErr w:type="spellEnd"/>
+      <w:r>
+        <w:t xml:space="preserve"> celem teamu</w:t>
+      </w:r>
+      <w:r>
+        <w:t xml:space="preserve">  </w:t>
+      </w:r>
+      <w:proofErr w:type="spellStart"/>
+      <w:r>
+        <w:t>silver</w:t>
+      </w:r>
+      <w:proofErr w:type="spellEnd"/>
+      <w:r>
+        <w:t>/</w:t>
+      </w:r>
+      <w:proofErr w:type="spellStart"/>
+      <w:r>
+        <w:t>white</w:t>
+      </w:r>
+      <w:proofErr w:type="spellEnd"/>
     </w:p>
     <w:p>
       <w:pPr>
@@ -168,12 +362,43 @@
           <w:numId w:val="3"/>
         </w:numPr>
       </w:pPr>
-      <w:r>
-        <w:t>Faith – regen</w:t>
-      </w:r>
-      <w:r>
-        <w:t xml:space="preserve">  - green/light brown</w:t>
-      </w:r>
+      <w:proofErr w:type="spellStart"/>
+      <w:r>
+        <w:t>Faith</w:t>
+      </w:r>
+      <w:proofErr w:type="spellEnd"/>
+      <w:r>
+        <w:t xml:space="preserve"> – </w:t>
+      </w:r>
+      <w:proofErr w:type="spellStart"/>
+      <w:r>
+        <w:t>regen</w:t>
+      </w:r>
+      <w:proofErr w:type="spellEnd"/>
+      <w:r>
+        <w:t xml:space="preserve">  - </w:t>
+      </w:r>
+      <w:proofErr w:type="spellStart"/>
+      <w:r>
+        <w:t>green</w:t>
+      </w:r>
+      <w:proofErr w:type="spellEnd"/>
+      <w:r>
+        <w:t>/</w:t>
+      </w:r>
+      <w:proofErr w:type="spellStart"/>
+      <w:r>
+        <w:t>light</w:t>
+      </w:r>
+      <w:proofErr w:type="spellEnd"/>
+      <w:r>
+        <w:t xml:space="preserve"> </w:t>
+      </w:r>
+      <w:proofErr w:type="spellStart"/>
+      <w:r>
+        <w:t>brown</w:t>
+      </w:r>
+      <w:proofErr w:type="spellEnd"/>
     </w:p>
     <w:p>
       <w:pPr>
@@ -183,11 +408,24 @@
           <w:numId w:val="3"/>
         </w:numPr>
       </w:pPr>
-      <w:r>
-        <w:t>Demonic - ??</w:t>
-      </w:r>
-      <w:r>
-        <w:t xml:space="preserve"> -black/red</w:t>
+      <w:proofErr w:type="spellStart"/>
+      <w:r>
+        <w:t>Demonic</w:t>
+      </w:r>
+      <w:proofErr w:type="spellEnd"/>
+      <w:r>
+        <w:t xml:space="preserve"> - ??</w:t>
+      </w:r>
+      <w:r>
+        <w:t xml:space="preserve"> -</w:t>
+      </w:r>
+      <w:proofErr w:type="spellStart"/>
+      <w:r>
+        <w:t>black</w:t>
+      </w:r>
+      <w:proofErr w:type="spellEnd"/>
+      <w:r>
+        <w:t>/red</w:t>
       </w:r>
     </w:p>
     <w:p>
@@ -199,17 +437,46 @@
         </w:numPr>
       </w:pPr>
       <w:r>
-        <w:t xml:space="preserve">Angelic – revive </w:t>
-      </w:r>
-      <w:r>
-        <w:t xml:space="preserve"> gold/white</w:t>
-      </w:r>
+        <w:t xml:space="preserve">Angelic – </w:t>
+      </w:r>
+      <w:proofErr w:type="spellStart"/>
+      <w:r>
+        <w:t>revive</w:t>
+      </w:r>
+      <w:proofErr w:type="spellEnd"/>
+      <w:r>
+        <w:t xml:space="preserve"> </w:t>
+      </w:r>
+      <w:r>
+        <w:t xml:space="preserve"> </w:t>
+      </w:r>
+      <w:proofErr w:type="spellStart"/>
+      <w:r>
+        <w:t>gold</w:t>
+      </w:r>
+      <w:proofErr w:type="spellEnd"/>
+      <w:r>
+        <w:t>/</w:t>
+      </w:r>
+      <w:proofErr w:type="spellStart"/>
+      <w:r>
+        <w:t>white</w:t>
+      </w:r>
+      <w:proofErr w:type="spellEnd"/>
     </w:p>
     <w:p/>
     <w:p/>
     <w:p>
       <w:r>
-        <w:t>One costs:</w:t>
+        <w:t xml:space="preserve">One </w:t>
+      </w:r>
+      <w:proofErr w:type="spellStart"/>
+      <w:r>
+        <w:t>costs</w:t>
+      </w:r>
+      <w:proofErr w:type="spellEnd"/>
+      <w:r>
+        <w:t>:</w:t>
       </w:r>
     </w:p>
     <w:p>
@@ -217,75 +484,336 @@
         <w:tab/>
         <w:t>Tank/</w:t>
       </w:r>
+      <w:proofErr w:type="spellStart"/>
       <w:r>
         <w:t>Frost</w:t>
       </w:r>
-      <w:r>
-        <w:t xml:space="preserve">:  ability: shield </w:t>
-      </w:r>
-    </w:p>
-    <w:p>
-      <w:r>
-        <w:tab/>
-      </w:r>
-      <w:r>
-        <w:t>Sinper/Ember ability: ash w burn</w:t>
-      </w:r>
-    </w:p>
-    <w:p>
-      <w:r>
-        <w:tab/>
-        <w:t>Mage/Faith: Vaigar ult</w:t>
-      </w:r>
-    </w:p>
-    <w:p>
-      <w:r>
-        <w:tab/>
-        <w:t>Healer/faith: heals one ally</w:t>
-      </w:r>
-    </w:p>
-    <w:p>
-      <w:r>
-        <w:t xml:space="preserve"> </w:t>
-      </w:r>
-      <w:r>
-        <w:tab/>
-        <w:t>Knight/Steel: garen e</w:t>
-      </w:r>
-    </w:p>
-    <w:p>
-      <w:r>
-        <w:t xml:space="preserve">Two costs: </w:t>
-      </w:r>
-    </w:p>
-    <w:p>
-      <w:r>
-        <w:tab/>
-      </w:r>
-      <w:r>
-        <w:t>Knight/ember: ability: bonus attack speed</w:t>
-      </w:r>
-    </w:p>
-    <w:p>
-      <w:r>
-        <w:tab/>
-        <w:t>Mage/frost: abilty: lisandra w</w:t>
-      </w:r>
-    </w:p>
-    <w:p>
-      <w:r>
-        <w:tab/>
-        <w:t>Healer/demonic: mana heal</w:t>
-      </w:r>
-    </w:p>
-    <w:p>
-      <w:r>
-        <w:tab/>
-        <w:t>Tank/steel: braum: w</w:t>
-      </w:r>
-      <w:r>
-        <w:t xml:space="preserve"> in taunt</w:t>
-      </w:r>
+      <w:proofErr w:type="spellEnd"/>
+      <w:r>
+        <w:t xml:space="preserve">:  </w:t>
+      </w:r>
+      <w:proofErr w:type="spellStart"/>
+      <w:r>
+        <w:t>ability</w:t>
+      </w:r>
+      <w:proofErr w:type="spellEnd"/>
+      <w:r>
+        <w:t xml:space="preserve">: </w:t>
+      </w:r>
+      <w:proofErr w:type="spellStart"/>
+      <w:r>
+        <w:t>shield</w:t>
+      </w:r>
+      <w:proofErr w:type="spellEnd"/>
+      <w:r>
+        <w:t xml:space="preserve"> </w:t>
+      </w:r>
+    </w:p>
+    <w:p>
+      <w:r>
+        <w:tab/>
+      </w:r>
+      <w:proofErr w:type="spellStart"/>
+      <w:r>
+        <w:t>Sinper</w:t>
+      </w:r>
+      <w:proofErr w:type="spellEnd"/>
+      <w:r>
+        <w:t>/</w:t>
+      </w:r>
+      <w:proofErr w:type="spellStart"/>
+      <w:r>
+        <w:t>Ember</w:t>
+      </w:r>
+      <w:proofErr w:type="spellEnd"/>
+      <w:r>
+        <w:t xml:space="preserve"> </w:t>
+      </w:r>
+      <w:proofErr w:type="spellStart"/>
+      <w:r>
+        <w:t>ability</w:t>
+      </w:r>
+      <w:proofErr w:type="spellEnd"/>
+      <w:r>
+        <w:t xml:space="preserve">: </w:t>
+      </w:r>
+      <w:proofErr w:type="spellStart"/>
+      <w:r>
+        <w:t>ash</w:t>
+      </w:r>
+      <w:proofErr w:type="spellEnd"/>
+      <w:r>
+        <w:t xml:space="preserve"> w </w:t>
+      </w:r>
+      <w:proofErr w:type="spellStart"/>
+      <w:r>
+        <w:t>burn</w:t>
+      </w:r>
+      <w:proofErr w:type="spellEnd"/>
+    </w:p>
+    <w:p>
+      <w:r>
+        <w:tab/>
+        <w:t>Mage/</w:t>
+      </w:r>
+      <w:proofErr w:type="spellStart"/>
+      <w:r>
+        <w:t>Faith</w:t>
+      </w:r>
+      <w:proofErr w:type="spellEnd"/>
+      <w:r>
+        <w:t xml:space="preserve">: </w:t>
+      </w:r>
+      <w:proofErr w:type="spellStart"/>
+      <w:r>
+        <w:t>Vaigar</w:t>
+      </w:r>
+      <w:proofErr w:type="spellEnd"/>
+      <w:r>
+        <w:t xml:space="preserve"> </w:t>
+      </w:r>
+      <w:proofErr w:type="spellStart"/>
+      <w:r>
+        <w:t>ult</w:t>
+      </w:r>
+      <w:proofErr w:type="spellEnd"/>
+    </w:p>
+    <w:p>
+      <w:r>
+        <w:tab/>
+      </w:r>
+      <w:proofErr w:type="spellStart"/>
+      <w:r>
+        <w:t>Healer</w:t>
+      </w:r>
+      <w:proofErr w:type="spellEnd"/>
+      <w:r>
+        <w:t>/</w:t>
+      </w:r>
+      <w:proofErr w:type="spellStart"/>
+      <w:r>
+        <w:t>faith</w:t>
+      </w:r>
+      <w:proofErr w:type="spellEnd"/>
+      <w:r>
+        <w:t xml:space="preserve">: </w:t>
+      </w:r>
+      <w:proofErr w:type="spellStart"/>
+      <w:r>
+        <w:t>heals</w:t>
+      </w:r>
+      <w:proofErr w:type="spellEnd"/>
+      <w:r>
+        <w:t xml:space="preserve"> one </w:t>
+      </w:r>
+      <w:proofErr w:type="spellStart"/>
+      <w:r>
+        <w:t>ally</w:t>
+      </w:r>
+      <w:proofErr w:type="spellEnd"/>
+      <w:r>
+        <w:t xml:space="preserve"> – </w:t>
+      </w:r>
+      <w:proofErr w:type="spellStart"/>
+      <w:r>
+        <w:t>T</w:t>
+      </w:r>
+      <w:r>
+        <w:t>eresa</w:t>
+      </w:r>
+      <w:proofErr w:type="spellEnd"/>
+    </w:p>
+    <w:p>
+      <w:r>
+        <w:t xml:space="preserve"> </w:t>
+      </w:r>
+      <w:r>
+        <w:tab/>
+      </w:r>
+      <w:proofErr w:type="spellStart"/>
+      <w:r>
+        <w:t>Knight</w:t>
+      </w:r>
+      <w:proofErr w:type="spellEnd"/>
+      <w:r>
+        <w:t>/</w:t>
+      </w:r>
+      <w:proofErr w:type="spellStart"/>
+      <w:r>
+        <w:t>Steel</w:t>
+      </w:r>
+      <w:proofErr w:type="spellEnd"/>
+      <w:r>
+        <w:t xml:space="preserve">: </w:t>
+      </w:r>
+      <w:proofErr w:type="spellStart"/>
+      <w:r>
+        <w:t>garen</w:t>
+      </w:r>
+      <w:proofErr w:type="spellEnd"/>
+      <w:r>
+        <w:t xml:space="preserve"> e</w:t>
+      </w:r>
+    </w:p>
+    <w:p>
+      <w:proofErr w:type="spellStart"/>
+      <w:r>
+        <w:t>Two</w:t>
+      </w:r>
+      <w:proofErr w:type="spellEnd"/>
+      <w:r>
+        <w:t xml:space="preserve"> </w:t>
+      </w:r>
+      <w:proofErr w:type="spellStart"/>
+      <w:r>
+        <w:t>costs</w:t>
+      </w:r>
+      <w:proofErr w:type="spellEnd"/>
+      <w:r>
+        <w:t xml:space="preserve">: </w:t>
+      </w:r>
+    </w:p>
+    <w:p>
+      <w:r>
+        <w:tab/>
+      </w:r>
+      <w:proofErr w:type="spellStart"/>
+      <w:r>
+        <w:t>Knight</w:t>
+      </w:r>
+      <w:proofErr w:type="spellEnd"/>
+      <w:r>
+        <w:t>/</w:t>
+      </w:r>
+      <w:proofErr w:type="spellStart"/>
+      <w:r>
+        <w:t>ember</w:t>
+      </w:r>
+      <w:proofErr w:type="spellEnd"/>
+      <w:r>
+        <w:t xml:space="preserve">: </w:t>
+      </w:r>
+      <w:proofErr w:type="spellStart"/>
+      <w:r>
+        <w:t>ability</w:t>
+      </w:r>
+      <w:proofErr w:type="spellEnd"/>
+      <w:r>
+        <w:t xml:space="preserve">: bonus </w:t>
+      </w:r>
+      <w:proofErr w:type="spellStart"/>
+      <w:r>
+        <w:t>attack</w:t>
+      </w:r>
+      <w:proofErr w:type="spellEnd"/>
+      <w:r>
+        <w:t xml:space="preserve"> </w:t>
+      </w:r>
+      <w:proofErr w:type="spellStart"/>
+      <w:r>
+        <w:t>speed</w:t>
+      </w:r>
+      <w:proofErr w:type="spellEnd"/>
+    </w:p>
+    <w:p>
+      <w:r>
+        <w:tab/>
+        <w:t>Mage/</w:t>
+      </w:r>
+      <w:proofErr w:type="spellStart"/>
+      <w:r>
+        <w:t>frost</w:t>
+      </w:r>
+      <w:proofErr w:type="spellEnd"/>
+      <w:r>
+        <w:t xml:space="preserve">: </w:t>
+      </w:r>
+      <w:proofErr w:type="spellStart"/>
+      <w:r>
+        <w:t>abilty</w:t>
+      </w:r>
+      <w:proofErr w:type="spellEnd"/>
+      <w:r>
+        <w:t xml:space="preserve">: </w:t>
+      </w:r>
+      <w:proofErr w:type="spellStart"/>
+      <w:r>
+        <w:t>lisandra</w:t>
+      </w:r>
+      <w:proofErr w:type="spellEnd"/>
+      <w:r>
+        <w:t xml:space="preserve"> w</w:t>
+      </w:r>
+    </w:p>
+    <w:p>
+      <w:r>
+        <w:tab/>
+      </w:r>
+      <w:proofErr w:type="spellStart"/>
+      <w:r>
+        <w:t>Healer</w:t>
+      </w:r>
+      <w:proofErr w:type="spellEnd"/>
+      <w:r>
+        <w:t>/</w:t>
+      </w:r>
+      <w:proofErr w:type="spellStart"/>
+      <w:r>
+        <w:t>demonic</w:t>
+      </w:r>
+      <w:proofErr w:type="spellEnd"/>
+      <w:r>
+        <w:t xml:space="preserve">: mana </w:t>
+      </w:r>
+      <w:proofErr w:type="spellStart"/>
+      <w:r>
+        <w:t>heal</w:t>
+      </w:r>
+      <w:proofErr w:type="spellEnd"/>
+      <w:r>
+        <w:t xml:space="preserve"> - </w:t>
+      </w:r>
+      <w:proofErr w:type="spellStart"/>
+      <w:r>
+        <w:rPr>
+          <w:rStyle w:val="Krepko"/>
+          <w:color w:val="000000"/>
+          <w:bdr w:val="none" w:sz="0" w:space="0" w:color="auto" w:frame="1"/>
+          <w:shd w:val="clear" w:color="auto" w:fill="FFFFFF"/>
+        </w:rPr>
+        <w:t>Mengele</w:t>
+      </w:r>
+      <w:proofErr w:type="spellEnd"/>
+    </w:p>
+    <w:p>
+      <w:r>
+        <w:tab/>
+        <w:t>Tank/</w:t>
+      </w:r>
+      <w:proofErr w:type="spellStart"/>
+      <w:r>
+        <w:t>steel</w:t>
+      </w:r>
+      <w:proofErr w:type="spellEnd"/>
+      <w:r>
+        <w:t xml:space="preserve">: </w:t>
+      </w:r>
+      <w:proofErr w:type="spellStart"/>
+      <w:r>
+        <w:t>braum</w:t>
+      </w:r>
+      <w:proofErr w:type="spellEnd"/>
+      <w:r>
+        <w:t>: w</w:t>
+      </w:r>
+      <w:r>
+        <w:t xml:space="preserve"> in </w:t>
+      </w:r>
+      <w:proofErr w:type="spellStart"/>
+      <w:r>
+        <w:t>taunt</w:t>
+      </w:r>
+      <w:proofErr w:type="spellEnd"/>
     </w:p>
     <w:p/>
     <w:p>
@@ -295,104 +823,500 @@
     </w:p>
     <w:p/>
     <w:p>
+      <w:proofErr w:type="spellStart"/>
       <w:r>
         <w:lastRenderedPageBreak/>
-        <w:t xml:space="preserve">Three costs: </w:t>
-      </w:r>
-    </w:p>
-    <w:p>
-      <w:r>
-        <w:tab/>
-        <w:t>Knight/faith: abilty:magic sheild</w:t>
-      </w:r>
-    </w:p>
-    <w:p>
-      <w:r>
-        <w:tab/>
-        <w:t xml:space="preserve">Sniper/angelic: abilty: </w:t>
-      </w:r>
-      <w:r>
-        <w:t>caitlyin ult ampak laser</w:t>
-      </w:r>
-    </w:p>
-    <w:p>
-      <w:r>
-        <w:tab/>
-        <w:t>Mage/Ember: ability:brand ult</w:t>
-      </w:r>
-    </w:p>
-    <w:p>
-      <w:r>
-        <w:t>Four cost:</w:t>
-      </w:r>
-    </w:p>
-    <w:p>
-      <w:r>
-        <w:tab/>
-        <w:t>Tank/faith: ability: revive</w:t>
-      </w:r>
-    </w:p>
-    <w:p>
-      <w:r>
-        <w:tab/>
-        <w:t>Sniper/steel: abilty:jihn bullet</w:t>
-      </w:r>
-    </w:p>
-    <w:p>
-      <w:r>
-        <w:tab/>
-        <w:t>Healer/</w:t>
-      </w:r>
+        <w:t>Three</w:t>
+      </w:r>
+      <w:proofErr w:type="spellEnd"/>
+      <w:r>
+        <w:t xml:space="preserve"> </w:t>
+      </w:r>
+      <w:proofErr w:type="spellStart"/>
+      <w:r>
+        <w:t>costs</w:t>
+      </w:r>
+      <w:proofErr w:type="spellEnd"/>
+      <w:r>
+        <w:t xml:space="preserve">: </w:t>
+      </w:r>
+    </w:p>
+    <w:p>
+      <w:r>
+        <w:tab/>
+      </w:r>
+      <w:proofErr w:type="spellStart"/>
+      <w:r>
+        <w:t>Knight</w:t>
+      </w:r>
+      <w:proofErr w:type="spellEnd"/>
+      <w:r>
+        <w:t>/</w:t>
+      </w:r>
+      <w:proofErr w:type="spellStart"/>
+      <w:r>
+        <w:t>faith</w:t>
+      </w:r>
+      <w:proofErr w:type="spellEnd"/>
+      <w:r>
+        <w:t xml:space="preserve">: </w:t>
+      </w:r>
+      <w:proofErr w:type="spellStart"/>
+      <w:r>
+        <w:t>abilty:magic</w:t>
+      </w:r>
+      <w:proofErr w:type="spellEnd"/>
+      <w:r>
+        <w:t xml:space="preserve"> </w:t>
+      </w:r>
+      <w:proofErr w:type="spellStart"/>
+      <w:r>
+        <w:t>sheild</w:t>
+      </w:r>
+      <w:proofErr w:type="spellEnd"/>
+    </w:p>
+    <w:p>
+      <w:r>
+        <w:tab/>
+      </w:r>
+      <w:proofErr w:type="spellStart"/>
+      <w:r>
+        <w:t>Sniper</w:t>
+      </w:r>
+      <w:proofErr w:type="spellEnd"/>
+      <w:r>
+        <w:t>/</w:t>
+      </w:r>
+      <w:proofErr w:type="spellStart"/>
+      <w:r>
+        <w:t>angelic</w:t>
+      </w:r>
+      <w:proofErr w:type="spellEnd"/>
+      <w:r>
+        <w:t xml:space="preserve">: </w:t>
+      </w:r>
+      <w:proofErr w:type="spellStart"/>
+      <w:r>
+        <w:t>abilty</w:t>
+      </w:r>
+      <w:proofErr w:type="spellEnd"/>
+      <w:r>
+        <w:t xml:space="preserve">: </w:t>
+      </w:r>
+      <w:proofErr w:type="spellStart"/>
+      <w:r>
+        <w:t>caitlyin</w:t>
+      </w:r>
+      <w:proofErr w:type="spellEnd"/>
+      <w:r>
+        <w:t xml:space="preserve"> </w:t>
+      </w:r>
+      <w:proofErr w:type="spellStart"/>
+      <w:r>
+        <w:t>ult</w:t>
+      </w:r>
+      <w:proofErr w:type="spellEnd"/>
+      <w:r>
+        <w:t xml:space="preserve"> ampak laser</w:t>
+      </w:r>
+    </w:p>
+    <w:p>
+      <w:r>
+        <w:tab/>
+        <w:t>Mage/</w:t>
+      </w:r>
+      <w:proofErr w:type="spellStart"/>
+      <w:r>
+        <w:t>Ember</w:t>
+      </w:r>
+      <w:proofErr w:type="spellEnd"/>
+      <w:r>
+        <w:t xml:space="preserve">: </w:t>
+      </w:r>
+      <w:proofErr w:type="spellStart"/>
+      <w:r>
+        <w:t>ability:brand</w:t>
+      </w:r>
+      <w:proofErr w:type="spellEnd"/>
+      <w:r>
+        <w:t xml:space="preserve"> </w:t>
+      </w:r>
+      <w:proofErr w:type="spellStart"/>
+      <w:r>
+        <w:t>ult</w:t>
+      </w:r>
+      <w:proofErr w:type="spellEnd"/>
+    </w:p>
+    <w:p>
+      <w:proofErr w:type="spellStart"/>
+      <w:r>
+        <w:t>Four</w:t>
+      </w:r>
+      <w:proofErr w:type="spellEnd"/>
+      <w:r>
+        <w:t xml:space="preserve"> </w:t>
+      </w:r>
+      <w:proofErr w:type="spellStart"/>
+      <w:r>
+        <w:t>cost</w:t>
+      </w:r>
+      <w:proofErr w:type="spellEnd"/>
+      <w:r>
+        <w:t>:</w:t>
+      </w:r>
+    </w:p>
+    <w:p>
+      <w:r>
+        <w:tab/>
+        <w:t>Tank/</w:t>
+      </w:r>
+      <w:proofErr w:type="spellStart"/>
+      <w:r>
+        <w:t>faith</w:t>
+      </w:r>
+      <w:proofErr w:type="spellEnd"/>
+      <w:r>
+        <w:t xml:space="preserve">: </w:t>
+      </w:r>
+      <w:proofErr w:type="spellStart"/>
+      <w:r>
+        <w:t>ability</w:t>
+      </w:r>
+      <w:proofErr w:type="spellEnd"/>
+      <w:r>
+        <w:t xml:space="preserve">: </w:t>
+      </w:r>
+      <w:proofErr w:type="spellStart"/>
+      <w:r>
+        <w:t>revive</w:t>
+      </w:r>
+      <w:proofErr w:type="spellEnd"/>
+    </w:p>
+    <w:p>
+      <w:r>
+        <w:tab/>
+      </w:r>
+      <w:proofErr w:type="spellStart"/>
+      <w:r>
+        <w:t>Sniper</w:t>
+      </w:r>
+      <w:proofErr w:type="spellEnd"/>
+      <w:r>
+        <w:t>/</w:t>
+      </w:r>
+      <w:proofErr w:type="spellStart"/>
+      <w:r>
+        <w:t>steel</w:t>
+      </w:r>
+      <w:proofErr w:type="spellEnd"/>
+      <w:r>
+        <w:t xml:space="preserve">: </w:t>
+      </w:r>
+      <w:proofErr w:type="spellStart"/>
+      <w:r>
+        <w:t>abilty:jihn</w:t>
+      </w:r>
+      <w:proofErr w:type="spellEnd"/>
+      <w:r>
+        <w:t xml:space="preserve"> </w:t>
+      </w:r>
+      <w:proofErr w:type="spellStart"/>
+      <w:r>
+        <w:t>bullet</w:t>
+      </w:r>
+      <w:proofErr w:type="spellEnd"/>
+    </w:p>
+    <w:p>
+      <w:r>
+        <w:tab/>
+      </w:r>
+      <w:proofErr w:type="spellStart"/>
+      <w:r>
+        <w:t>Healer</w:t>
+      </w:r>
+      <w:proofErr w:type="spellEnd"/>
+      <w:r>
+        <w:t>/</w:t>
+      </w:r>
+      <w:proofErr w:type="spellStart"/>
       <w:r>
         <w:t>ember</w:t>
       </w:r>
-      <w:r>
-        <w:t xml:space="preserve">: ability:  </w:t>
-      </w:r>
-      <w:r>
-        <w:t xml:space="preserve">heal over time </w:t>
-      </w:r>
-    </w:p>
-    <w:p>
-      <w:r>
-        <w:t>Five costs:</w:t>
-      </w:r>
-    </w:p>
-    <w:p>
-      <w:r>
-        <w:tab/>
-        <w:t>Knight/frost: ability: Garen ampak stuna</w:t>
-      </w:r>
-    </w:p>
-    <w:p>
-      <w:r>
-        <w:tab/>
-        <w:t>Healer/frost: abilty: Lissandra ult na corspe in reviva</w:t>
-      </w:r>
-    </w:p>
-    <w:p>
-      <w:r>
-        <w:tab/>
-      </w:r>
-      <w:r>
-        <w:t>Sniper/demonic: ability: samira ult</w:t>
-      </w:r>
-    </w:p>
-    <w:p>
-      <w:r>
-        <w:tab/>
-        <w:t>Mage/angelic: ability: set 5 kayle</w:t>
-      </w:r>
-    </w:p>
-    <w:p>
-      <w:r>
-        <w:tab/>
-        <w:t>Tank/steel: ability: ??</w:t>
-      </w:r>
-    </w:p>
-    <w:p>
-      <w:r>
-        <w:t>Class:                Trait:</w:t>
+      <w:proofErr w:type="spellEnd"/>
+      <w:r>
+        <w:t xml:space="preserve">: </w:t>
+      </w:r>
+      <w:proofErr w:type="spellStart"/>
+      <w:r>
+        <w:t>ability</w:t>
+      </w:r>
+      <w:proofErr w:type="spellEnd"/>
+      <w:r>
+        <w:t xml:space="preserve">:  </w:t>
+      </w:r>
+      <w:proofErr w:type="spellStart"/>
+      <w:r>
+        <w:t>heal</w:t>
+      </w:r>
+      <w:proofErr w:type="spellEnd"/>
+      <w:r>
+        <w:t xml:space="preserve"> </w:t>
+      </w:r>
+      <w:proofErr w:type="spellStart"/>
+      <w:r>
+        <w:t>over</w:t>
+      </w:r>
+      <w:proofErr w:type="spellEnd"/>
+      <w:r>
+        <w:t xml:space="preserve"> time </w:t>
+      </w:r>
+      <w:r>
+        <w:t>-</w:t>
+      </w:r>
+      <w:proofErr w:type="spellStart"/>
+      <w:r>
+        <w:t>Kayle</w:t>
+      </w:r>
+      <w:proofErr w:type="spellEnd"/>
+    </w:p>
+    <w:p>
+      <w:proofErr w:type="spellStart"/>
+      <w:r>
+        <w:t>Five</w:t>
+      </w:r>
+      <w:proofErr w:type="spellEnd"/>
+      <w:r>
+        <w:t xml:space="preserve"> </w:t>
+      </w:r>
+      <w:proofErr w:type="spellStart"/>
+      <w:r>
+        <w:t>costs</w:t>
+      </w:r>
+      <w:proofErr w:type="spellEnd"/>
+      <w:r>
+        <w:t>:</w:t>
+      </w:r>
+    </w:p>
+    <w:p>
+      <w:r>
+        <w:tab/>
+      </w:r>
+      <w:proofErr w:type="spellStart"/>
+      <w:r>
+        <w:t>Knight</w:t>
+      </w:r>
+      <w:proofErr w:type="spellEnd"/>
+      <w:r>
+        <w:t>/</w:t>
+      </w:r>
+      <w:proofErr w:type="spellStart"/>
+      <w:r>
+        <w:t>frost</w:t>
+      </w:r>
+      <w:proofErr w:type="spellEnd"/>
+      <w:r>
+        <w:t xml:space="preserve">: </w:t>
+      </w:r>
+      <w:proofErr w:type="spellStart"/>
+      <w:r>
+        <w:t>ability</w:t>
+      </w:r>
+      <w:proofErr w:type="spellEnd"/>
+      <w:r>
+        <w:t xml:space="preserve">: </w:t>
+      </w:r>
+      <w:proofErr w:type="spellStart"/>
+      <w:r>
+        <w:t>Garen</w:t>
+      </w:r>
+      <w:proofErr w:type="spellEnd"/>
+      <w:r>
+        <w:t xml:space="preserve"> ampak </w:t>
+      </w:r>
+      <w:proofErr w:type="spellStart"/>
+      <w:r>
+        <w:t>stuna</w:t>
+      </w:r>
+      <w:proofErr w:type="spellEnd"/>
+    </w:p>
+    <w:p>
+      <w:r>
+        <w:tab/>
+      </w:r>
+      <w:proofErr w:type="spellStart"/>
+      <w:r>
+        <w:t>Healer</w:t>
+      </w:r>
+      <w:proofErr w:type="spellEnd"/>
+      <w:r>
+        <w:t>/</w:t>
+      </w:r>
+      <w:proofErr w:type="spellStart"/>
+      <w:r>
+        <w:t>frost</w:t>
+      </w:r>
+      <w:proofErr w:type="spellEnd"/>
+      <w:r>
+        <w:t xml:space="preserve">: </w:t>
+      </w:r>
+      <w:proofErr w:type="spellStart"/>
+      <w:r>
+        <w:t>abilty</w:t>
+      </w:r>
+      <w:proofErr w:type="spellEnd"/>
+      <w:r>
+        <w:t xml:space="preserve">: </w:t>
+      </w:r>
+      <w:proofErr w:type="spellStart"/>
+      <w:r>
+        <w:t>Lissandra</w:t>
+      </w:r>
+      <w:proofErr w:type="spellEnd"/>
+      <w:r>
+        <w:t xml:space="preserve"> </w:t>
+      </w:r>
+      <w:proofErr w:type="spellStart"/>
+      <w:r>
+        <w:t>ult</w:t>
+      </w:r>
+      <w:proofErr w:type="spellEnd"/>
+      <w:r>
+        <w:t xml:space="preserve"> na </w:t>
+      </w:r>
+      <w:proofErr w:type="spellStart"/>
+      <w:r>
+        <w:t>corspe</w:t>
+      </w:r>
+      <w:proofErr w:type="spellEnd"/>
+      <w:r>
+        <w:t xml:space="preserve"> in </w:t>
+      </w:r>
+      <w:proofErr w:type="spellStart"/>
+      <w:r>
+        <w:t>reviva</w:t>
+      </w:r>
+      <w:proofErr w:type="spellEnd"/>
+      <w:r>
+        <w:t xml:space="preserve"> </w:t>
+      </w:r>
+      <w:proofErr w:type="spellStart"/>
+      <w:r>
+        <w:rPr>
+          <w:rFonts w:ascii="Arial" w:hAnsi="Arial" w:cs="Arial"/>
+          <w:color w:val="BDC1C6"/>
+          <w:shd w:val="clear" w:color="auto" w:fill="202124"/>
+        </w:rPr>
+        <w:t>Khione</w:t>
+      </w:r>
+      <w:proofErr w:type="spellEnd"/>
+    </w:p>
+    <w:p>
+      <w:r>
+        <w:tab/>
+      </w:r>
+      <w:proofErr w:type="spellStart"/>
+      <w:r>
+        <w:t>Sniper</w:t>
+      </w:r>
+      <w:proofErr w:type="spellEnd"/>
+      <w:r>
+        <w:t>/</w:t>
+      </w:r>
+      <w:proofErr w:type="spellStart"/>
+      <w:r>
+        <w:t>demonic</w:t>
+      </w:r>
+      <w:proofErr w:type="spellEnd"/>
+      <w:r>
+        <w:t xml:space="preserve">: </w:t>
+      </w:r>
+      <w:proofErr w:type="spellStart"/>
+      <w:r>
+        <w:t>ability</w:t>
+      </w:r>
+      <w:proofErr w:type="spellEnd"/>
+      <w:r>
+        <w:t xml:space="preserve">: </w:t>
+      </w:r>
+      <w:proofErr w:type="spellStart"/>
+      <w:r>
+        <w:t>samira</w:t>
+      </w:r>
+      <w:proofErr w:type="spellEnd"/>
+      <w:r>
+        <w:t xml:space="preserve"> </w:t>
+      </w:r>
+      <w:proofErr w:type="spellStart"/>
+      <w:r>
+        <w:t>ult</w:t>
+      </w:r>
+      <w:proofErr w:type="spellEnd"/>
+    </w:p>
+    <w:p>
+      <w:r>
+        <w:tab/>
+        <w:t>Mage/</w:t>
+      </w:r>
+      <w:proofErr w:type="spellStart"/>
+      <w:r>
+        <w:t>angelic</w:t>
+      </w:r>
+      <w:proofErr w:type="spellEnd"/>
+      <w:r>
+        <w:t xml:space="preserve">: </w:t>
+      </w:r>
+      <w:proofErr w:type="spellStart"/>
+      <w:r>
+        <w:t>ability</w:t>
+      </w:r>
+      <w:proofErr w:type="spellEnd"/>
+      <w:r>
+        <w:t xml:space="preserve">: set 5 </w:t>
+      </w:r>
+      <w:proofErr w:type="spellStart"/>
+      <w:r>
+        <w:t>kayle</w:t>
+      </w:r>
+      <w:proofErr w:type="spellEnd"/>
+    </w:p>
+    <w:p>
+      <w:r>
+        <w:tab/>
+        <w:t>Tank/</w:t>
+      </w:r>
+      <w:proofErr w:type="spellStart"/>
+      <w:r>
+        <w:t>steel</w:t>
+      </w:r>
+      <w:proofErr w:type="spellEnd"/>
+      <w:r>
+        <w:t xml:space="preserve">: </w:t>
+      </w:r>
+      <w:proofErr w:type="spellStart"/>
+      <w:r>
+        <w:t>ability</w:t>
+      </w:r>
+      <w:proofErr w:type="spellEnd"/>
+      <w:r>
+        <w:t>: ??</w:t>
+      </w:r>
+    </w:p>
+    <w:p>
+      <w:proofErr w:type="spellStart"/>
+      <w:r>
+        <w:t>Class</w:t>
+      </w:r>
+      <w:proofErr w:type="spellEnd"/>
+      <w:r>
+        <w:t xml:space="preserve">:                </w:t>
+      </w:r>
+      <w:proofErr w:type="spellStart"/>
+      <w:r>
+        <w:t>Trait</w:t>
+      </w:r>
+      <w:proofErr w:type="spellEnd"/>
+      <w:r>
+        <w:t>:</w:t>
       </w:r>
     </w:p>
     <w:p>
@@ -404,19 +1328,38 @@
       </w:r>
       <w:r>
         <w:tab/>
-        <w:t>Ember: 4</w:t>
-      </w:r>
-    </w:p>
-    <w:p>
-      <w:r>
-        <w:t>Sniper: 4</w:t>
-      </w:r>
-      <w:r>
-        <w:tab/>
-      </w:r>
-      <w:r>
-        <w:tab/>
-        <w:t>Frost: 4</w:t>
+      </w:r>
+      <w:proofErr w:type="spellStart"/>
+      <w:r>
+        <w:t>Ember</w:t>
+      </w:r>
+      <w:proofErr w:type="spellEnd"/>
+      <w:r>
+        <w:t>: 4</w:t>
+      </w:r>
+    </w:p>
+    <w:p>
+      <w:proofErr w:type="spellStart"/>
+      <w:r>
+        <w:t>Sniper</w:t>
+      </w:r>
+      <w:proofErr w:type="spellEnd"/>
+      <w:r>
+        <w:t>: 4</w:t>
+      </w:r>
+      <w:r>
+        <w:tab/>
+      </w:r>
+      <w:r>
+        <w:tab/>
+      </w:r>
+      <w:proofErr w:type="spellStart"/>
+      <w:r>
+        <w:t>Frost</w:t>
+      </w:r>
+      <w:proofErr w:type="spellEnd"/>
+      <w:r>
+        <w:t>: 4</w:t>
       </w:r>
     </w:p>
     <w:p>
@@ -431,31 +1374,62 @@
       </w:r>
       <w:r>
         <w:tab/>
-        <w:t>Steel: 4</w:t>
-      </w:r>
-    </w:p>
-    <w:p>
-      <w:r>
-        <w:t>Healer: 4</w:t>
-      </w:r>
-      <w:r>
-        <w:tab/>
-      </w:r>
-      <w:r>
-        <w:tab/>
-        <w:t>Faith: 4</w:t>
-      </w:r>
-    </w:p>
-    <w:p>
-      <w:r>
-        <w:t>Knight: 4</w:t>
-      </w:r>
-      <w:r>
-        <w:tab/>
-      </w:r>
-      <w:r>
-        <w:tab/>
-        <w:t>Demonic: 2</w:t>
+      </w:r>
+      <w:proofErr w:type="spellStart"/>
+      <w:r>
+        <w:t>Steel</w:t>
+      </w:r>
+      <w:proofErr w:type="spellEnd"/>
+      <w:r>
+        <w:t>: 4</w:t>
+      </w:r>
+    </w:p>
+    <w:p>
+      <w:proofErr w:type="spellStart"/>
+      <w:r>
+        <w:t>Healer</w:t>
+      </w:r>
+      <w:proofErr w:type="spellEnd"/>
+      <w:r>
+        <w:t>: 4</w:t>
+      </w:r>
+      <w:r>
+        <w:tab/>
+      </w:r>
+      <w:r>
+        <w:tab/>
+      </w:r>
+      <w:proofErr w:type="spellStart"/>
+      <w:r>
+        <w:t>Faith</w:t>
+      </w:r>
+      <w:proofErr w:type="spellEnd"/>
+      <w:r>
+        <w:t>: 4</w:t>
+      </w:r>
+    </w:p>
+    <w:p>
+      <w:proofErr w:type="spellStart"/>
+      <w:r>
+        <w:t>Knight</w:t>
+      </w:r>
+      <w:proofErr w:type="spellEnd"/>
+      <w:r>
+        <w:t>: 4</w:t>
+      </w:r>
+      <w:r>
+        <w:tab/>
+      </w:r>
+      <w:r>
+        <w:tab/>
+      </w:r>
+      <w:proofErr w:type="spellStart"/>
+      <w:r>
+        <w:t>Demonic</w:t>
+      </w:r>
+      <w:proofErr w:type="spellEnd"/>
+      <w:r>
+        <w:t>: 2</w:t>
       </w:r>
       <w:r>
         <w:tab/>
@@ -1276,6 +2250,17 @@
       <w:contextualSpacing/>
     </w:pPr>
   </w:style>
+  <w:style w:type="character" w:styleId="Krepko">
+    <w:name w:val="Strong"/>
+    <w:basedOn w:val="Privzetapisavaodstavka"/>
+    <w:uiPriority w:val="22"/>
+    <w:qFormat/>
+    <w:rsid w:val="00217311"/>
+    <w:rPr>
+      <w:b/>
+      <w:bCs/>
+    </w:rPr>
+  </w:style>
 </w:styles>
 </file>
 

</xml_diff>